<commit_message>
added some Word docs about Python-oriented tools.
</commit_message>
<xml_diff>
--- a/Documents/Course_Outline.docx
+++ b/Documents/Course_Outline.docx
@@ -29,6 +29,19 @@
       </w:r>
     </w:p>
     <w:p>
+      <w:r>
+        <w:t xml:space="preserve">Updated 05/10/18, </w:t>
+      </w:r>
+      <w:proofErr w:type="gramStart"/>
+      <w:r>
+        <w:t>Updated</w:t>
+      </w:r>
+      <w:proofErr w:type="gramEnd"/>
+      <w:r>
+        <w:t xml:space="preserve"> 05/15/18</w:t>
+      </w:r>
+    </w:p>
+    <w:p>
       <w:pPr>
         <w:pStyle w:val="Heading2"/>
       </w:pPr>
@@ -38,10 +51,7 @@
     </w:p>
     <w:p>
       <w:r>
-        <w:t>Two 5-hour days:  2 hours session, lunch-</w:t>
-      </w:r>
-      <w:r>
-        <w:t>break, 3 hours session</w:t>
+        <w:t>Two 5-hour days:  2 hours session, lunch-break, 3 hours session</w:t>
       </w:r>
       <w:proofErr w:type="gramStart"/>
       <w:r>
@@ -55,19 +65,13 @@
     <w:p/>
     <w:p>
       <w:r>
-        <w:t xml:space="preserve">Prerequisites:  we will alternate between presentations and </w:t>
-      </w:r>
-      <w:r>
-        <w:t>programming exercises.  The programming exercises are not required, but require use of a laptop with Python 3 installed.  Experience in Python would be very helpful.  If you don’t have these skills, you could pair up with someone who does.</w:t>
+        <w:t>Prerequisites:  we will alternate between presentations and programming exercises.  The programming exercises are not required, but require use of a laptop with Python 3 installed.  Experience in Python would be very helpful.  If you don’t have these skills, you could pair up with someone who does.</w:t>
       </w:r>
     </w:p>
     <w:p/>
     <w:p>
       <w:r>
-        <w:t>We will also be</w:t>
-      </w:r>
-      <w:r>
-        <w:t xml:space="preserve"> using a number of concepts of probability, statistics, and linear algebra.</w:t>
+        <w:t>We will also be using a number of concepts of probability, statistics, and linear algebra.</w:t>
       </w:r>
     </w:p>
     <w:p>
@@ -164,10 +168,7 @@
         <w:pStyle w:val="Heading3"/>
       </w:pPr>
       <w:r>
-        <w:t>Problem</w:t>
-      </w:r>
-      <w:r>
-        <w:t xml:space="preserve"> Solving</w:t>
+        <w:t>Problem Solving</w:t>
       </w:r>
     </w:p>
     <w:p>
@@ -233,10 +234,7 @@
     </w:p>
     <w:p>
       <w:r>
-        <w:t>Fi</w:t>
-      </w:r>
-      <w:r>
-        <w:t>rst-order logic</w:t>
+        <w:t>First-order logic</w:t>
       </w:r>
     </w:p>
     <w:p>
@@ -259,6 +257,7 @@
         <w:pStyle w:val="Heading3"/>
       </w:pPr>
       <w:r>
+        <w:lastRenderedPageBreak/>
         <w:t>Programming Example:  Knowledge and Reasoning</w:t>
       </w:r>
     </w:p>
@@ -289,7 +288,6 @@
         <w:t>/examples/animal.clp</w:t>
       </w:r>
     </w:p>
-    <w:p/>
     <w:p>
       <w:pPr>
         <w:pStyle w:val="Heading3"/>
@@ -318,7 +316,6 @@
         <w:pStyle w:val="Heading3"/>
       </w:pPr>
       <w:r>
-        <w:lastRenderedPageBreak/>
         <w:t>Programming Example:  Uncertainty and Reasoning</w:t>
       </w:r>
     </w:p>
@@ -365,10 +362,7 @@
     </w:p>
     <w:p>
       <w:r>
-        <w:t>Thi</w:t>
-      </w:r>
-      <w:r>
-        <w:t>s talk will cover typical projects carried out by Data Scientists.</w:t>
+        <w:t>This talk will cover typical projects carried out by Data Scientists.</w:t>
       </w:r>
     </w:p>
     <w:p>
@@ -412,10 +406,7 @@
     </w:p>
     <w:p>
       <w:r>
-        <w:t>Reinforcem</w:t>
-      </w:r>
-      <w:r>
-        <w:t>ent Learning</w:t>
+        <w:t>Reinforcement Learning</w:t>
       </w:r>
     </w:p>
     <w:p>
@@ -448,15 +439,76 @@
     </w:p>
     <w:p>
       <w:r>
-        <w:tab/>
-      </w:r>
-      <w:proofErr w:type="gramStart"/>
-      <w:r>
-        <w:t>housing</w:t>
-      </w:r>
-      <w:proofErr w:type="gramEnd"/>
-      <w:r>
-        <w:t xml:space="preserve"> price - chapter 2 of </w:t>
+        <w:t>Cricket data set</w:t>
+      </w:r>
+    </w:p>
+    <w:p>
+      <w:pPr>
+        <w:pStyle w:val="Heading3"/>
+      </w:pPr>
+      <w:r>
+        <w:t>Other Approaches</w:t>
+      </w:r>
+    </w:p>
+    <w:p>
+      <w:r>
+        <w:t>Decision Tree</w:t>
+      </w:r>
+    </w:p>
+    <w:p>
+      <w:pPr>
+        <w:pStyle w:val="Heading3"/>
+      </w:pPr>
+      <w:r>
+        <w:t>Neural Networks</w:t>
+      </w:r>
+    </w:p>
+    <w:p>
+      <w:r>
+        <w:t>Definitions</w:t>
+      </w:r>
+    </w:p>
+    <w:p>
+      <w:r>
+        <w:t>Why are these the current hot topic?</w:t>
+      </w:r>
+    </w:p>
+    <w:p>
+      <w:r>
+        <w:t>Back-Propagation</w:t>
+      </w:r>
+    </w:p>
+    <w:p>
+      <w:r>
+        <w:t xml:space="preserve">First set of examples - MNIST digits, </w:t>
+      </w:r>
+    </w:p>
+    <w:p>
+      <w:r>
+        <w:t>Structure of Neural Networks</w:t>
+      </w:r>
+    </w:p>
+    <w:p>
+      <w:r>
+        <w:t>Second set of examples</w:t>
+      </w:r>
+    </w:p>
+    <w:p>
+      <w:pPr>
+        <w:pStyle w:val="Heading3"/>
+      </w:pPr>
+      <w:r>
+        <w:t>Programming Example:  Deep Learning</w:t>
+      </w:r>
+    </w:p>
+    <w:p>
+      <w:r>
+        <w:t>TensorFlow and other libraries (MXNET)</w:t>
+      </w:r>
+    </w:p>
+    <w:p>
+      <w:r>
+        <w:t xml:space="preserve">Programming linear regression in TensorFlow - p235 of </w:t>
       </w:r>
       <w:proofErr w:type="spellStart"/>
       <w:r>
@@ -464,17 +516,25 @@
       </w:r>
       <w:proofErr w:type="spellEnd"/>
       <w:r>
-        <w:t xml:space="preserve"> learn book</w:t>
-      </w:r>
-    </w:p>
-    <w:p>
-      <w:proofErr w:type="gramStart"/>
-      <w:r>
-        <w:t>neural</w:t>
-      </w:r>
-      <w:proofErr w:type="gramEnd"/>
-      <w:r>
-        <w:t xml:space="preserve"> network train and predict</w:t>
+        <w:t xml:space="preserve"> books</w:t>
+      </w:r>
+    </w:p>
+    <w:p>
+      <w:r>
+        <w:t xml:space="preserve">Keras and other frameworks </w:t>
+      </w:r>
+    </w:p>
+    <w:p>
+      <w:r>
+        <w:t xml:space="preserve">Multi Layer </w:t>
+      </w:r>
+      <w:proofErr w:type="spellStart"/>
+      <w:r>
+        <w:t>Tensorflow</w:t>
+      </w:r>
+      <w:proofErr w:type="spellEnd"/>
+      <w:r>
+        <w:t xml:space="preserve"> model </w:t>
       </w:r>
     </w:p>
     <w:p>
@@ -482,37 +542,13 @@
         <w:pStyle w:val="Heading3"/>
       </w:pPr>
       <w:r>
-        <w:t>Deep Learning/Neural Networks</w:t>
-      </w:r>
-    </w:p>
-    <w:p>
-      <w:r>
-        <w:t>Definitions</w:t>
-      </w:r>
-    </w:p>
-    <w:p>
-      <w:r>
-        <w:t>Why are these the current hot topic?</w:t>
-      </w:r>
-    </w:p>
-    <w:p>
-      <w:r>
-        <w:t>Back-Propagation</w:t>
-      </w:r>
-    </w:p>
-    <w:p>
-      <w:r>
-        <w:t xml:space="preserve">First set of examples - MNIST digits, </w:t>
-      </w:r>
-    </w:p>
-    <w:p>
-      <w:r>
-        <w:t>Structure of Neural Networks</w:t>
-      </w:r>
-    </w:p>
-    <w:p>
-      <w:r>
-        <w:t>Second set of examples</w:t>
+        <w:lastRenderedPageBreak/>
+        <w:t>Specialized Types of Neural Networks</w:t>
+      </w:r>
+    </w:p>
+    <w:p>
+      <w:r>
+        <w:t>CNN’s for images</w:t>
       </w:r>
     </w:p>
     <w:p>
@@ -520,46 +556,33 @@
         <w:pStyle w:val="Heading3"/>
       </w:pPr>
       <w:r>
-        <w:t>Programming Example:  Deep Learning</w:t>
-      </w:r>
-    </w:p>
-    <w:p>
-      <w:r>
-        <w:t>TensorFlow and other libraries (MXNET)</w:t>
-      </w:r>
-    </w:p>
-    <w:p>
-      <w:r>
-        <w:t>Programming linear regre</w:t>
-      </w:r>
-      <w:r>
-        <w:t xml:space="preserve">ssion in TensorFlow - p235 of </w:t>
+        <w:t>Programming Example:  CNN’s and Images</w:t>
+      </w:r>
+    </w:p>
+    <w:p>
+      <w:r>
+        <w:t>Using TensorFlow for digit recognition</w:t>
+      </w:r>
+    </w:p>
+    <w:p>
+      <w:pPr>
+        <w:pStyle w:val="Heading3"/>
+      </w:pPr>
+      <w:r>
+        <w:t xml:space="preserve">Guest Presentation from </w:t>
       </w:r>
       <w:proofErr w:type="spellStart"/>
       <w:r>
-        <w:t>scikit</w:t>
+        <w:t>Utkarsch</w:t>
       </w:r>
       <w:proofErr w:type="spellEnd"/>
       <w:r>
-        <w:t xml:space="preserve"> books</w:t>
-      </w:r>
-    </w:p>
-    <w:p>
-      <w:r>
-        <w:t xml:space="preserve">Keras and other frameworks </w:t>
-      </w:r>
-    </w:p>
-    <w:p>
-      <w:r>
-        <w:t xml:space="preserve">Multi Layer </w:t>
-      </w:r>
-      <w:proofErr w:type="spellStart"/>
-      <w:r>
-        <w:t>Tensorflow</w:t>
-      </w:r>
-      <w:proofErr w:type="spellEnd"/>
-      <w:r>
-        <w:t xml:space="preserve"> model </w:t>
+        <w:t xml:space="preserve"> Contractor, Head of AI and Data Science at Aisera</w:t>
+      </w:r>
+    </w:p>
+    <w:p>
+      <w:r>
+        <w:t>This talk will focus on language and text processing</w:t>
       </w:r>
     </w:p>
     <w:p>
@@ -567,86 +590,17 @@
         <w:pStyle w:val="Heading3"/>
       </w:pPr>
       <w:r>
-        <w:t>Specialized Types of Neural Networks</w:t>
-      </w:r>
-    </w:p>
-    <w:p>
-      <w:r>
-        <w:t>CNN’s for images</w:t>
-      </w:r>
-    </w:p>
-    <w:p>
-      <w:r>
-        <w:t>RNN’s for time series data</w:t>
-      </w:r>
-    </w:p>
-    <w:p>
-      <w:pPr>
-        <w:pStyle w:val="Heading3"/>
-      </w:pPr>
-      <w:r>
-        <w:t>Programming Example:  CNN’s and Images</w:t>
-      </w:r>
-    </w:p>
-    <w:p>
-      <w:r>
-        <w:t>Using TensorFlow for digit recognit</w:t>
-      </w:r>
-      <w:r>
-        <w:t>ion</w:t>
-      </w:r>
-    </w:p>
-    <w:p>
-      <w:r>
-        <w:t>Using TensorFlow for animal image classification</w:t>
-      </w:r>
-    </w:p>
-    <w:p>
-      <w:pPr>
-        <w:pStyle w:val="Heading3"/>
-      </w:pPr>
-      <w:r>
-        <w:t xml:space="preserve">Guest Presentation from </w:t>
-      </w:r>
-      <w:proofErr w:type="spellStart"/>
-      <w:r>
-        <w:t>Utkarsch</w:t>
-      </w:r>
-      <w:proofErr w:type="spellEnd"/>
-      <w:r>
-        <w:t xml:space="preserve"> Contractor, Head of AI and Data Science at Aisera</w:t>
-      </w:r>
-    </w:p>
-    <w:p>
-      <w:r>
-        <w:t>This talk will focus on language and text processing</w:t>
-      </w:r>
-    </w:p>
-    <w:p>
-      <w:pPr>
-        <w:pStyle w:val="Heading3"/>
-      </w:pPr>
-      <w:r>
         <w:t>Conclusions</w:t>
-      </w:r>
-    </w:p>
-    <w:p>
-      <w:r>
-        <w:t>Current applications of AI</w:t>
-      </w:r>
-    </w:p>
-    <w:p>
-      <w:r>
-        <w:t>Reading list for further inv</w:t>
-      </w:r>
-      <w:r>
-        <w:t>estigation</w:t>
       </w:r>
     </w:p>
     <w:p>
       <w:bookmarkStart w:id="0" w:name="_GoBack"/>
       <w:bookmarkEnd w:id="0"/>
-    </w:p>
+      <w:r>
+        <w:t>Reading list for further investigation</w:t>
+      </w:r>
+    </w:p>
+    <w:p/>
     <w:sectPr>
       <w:headerReference w:type="default" r:id="rId8"/>
       <w:footerReference w:type="default" r:id="rId9"/>
@@ -699,7 +653,7 @@
       <w:rPr>
         <w:noProof/>
       </w:rPr>
-      <w:t>1</w:t>
+      <w:t>3</w:t>
     </w:r>
     <w:r>
       <w:fldChar w:fldCharType="end"/>

</xml_diff>